<commit_message>
add completed day 2
</commit_message>
<xml_diff>
--- a/Chatper01/Introduction to Programming in R edited @03_01_2025 .docx
+++ b/Chatper01/Introduction to Programming in R edited @03_01_2025 .docx
@@ -253,7 +253,7 @@
           <w:r>
             <w:fldChar w:fldCharType="separate"/>
           </w:r>
-          <w:hyperlink w:anchor="_Toc186825598" w:history="1">
+          <w:hyperlink w:anchor="_Toc187100606" w:history="1">
             <w:r>
               <w:rPr>
                 <w:rStyle w:val="Hyperlink"/>
@@ -280,7 +280,7 @@
                 <w:noProof/>
                 <w:webHidden/>
               </w:rPr>
-              <w:instrText xml:space="preserve"> PAGEREF _Toc186825598 \h </w:instrText>
+              <w:instrText xml:space="preserve"> PAGEREF _Toc187100606 \h </w:instrText>
             </w:r>
             <w:r>
               <w:rPr>
@@ -325,7 +325,7 @@
               <w:lang w:bidi="bn-IN"/>
             </w:rPr>
           </w:pPr>
-          <w:hyperlink w:anchor="_Toc186825599" w:history="1">
+          <w:hyperlink w:anchor="_Toc187100607" w:history="1">
             <w:r>
               <w:rPr>
                 <w:rStyle w:val="Hyperlink"/>
@@ -352,7 +352,7 @@
                 <w:noProof/>
                 <w:webHidden/>
               </w:rPr>
-              <w:instrText xml:space="preserve"> PAGEREF _Toc186825599 \h </w:instrText>
+              <w:instrText xml:space="preserve"> PAGEREF _Toc187100607 \h </w:instrText>
             </w:r>
             <w:r>
               <w:rPr>
@@ -397,7 +397,7 @@
               <w:lang w:bidi="bn-IN"/>
             </w:rPr>
           </w:pPr>
-          <w:hyperlink w:anchor="_Toc186825600" w:history="1">
+          <w:hyperlink w:anchor="_Toc187100608" w:history="1">
             <w:r>
               <w:rPr>
                 <w:rStyle w:val="Hyperlink"/>
@@ -424,7 +424,7 @@
                 <w:noProof/>
                 <w:webHidden/>
               </w:rPr>
-              <w:instrText xml:space="preserve"> PAGEREF _Toc186825600 \h </w:instrText>
+              <w:instrText xml:space="preserve"> PAGEREF _Toc187100608 \h </w:instrText>
             </w:r>
             <w:r>
               <w:rPr>
@@ -469,7 +469,7 @@
               <w:lang w:bidi="bn-IN"/>
             </w:rPr>
           </w:pPr>
-          <w:hyperlink w:anchor="_Toc186825601" w:history="1">
+          <w:hyperlink w:anchor="_Toc187100609" w:history="1">
             <w:r>
               <w:rPr>
                 <w:rStyle w:val="Hyperlink"/>
@@ -496,7 +496,7 @@
                 <w:noProof/>
                 <w:webHidden/>
               </w:rPr>
-              <w:instrText xml:space="preserve"> PAGEREF _Toc186825601 \h </w:instrText>
+              <w:instrText xml:space="preserve"> PAGEREF _Toc187100609 \h </w:instrText>
             </w:r>
             <w:r>
               <w:rPr>
@@ -541,7 +541,7 @@
               <w:lang w:bidi="bn-IN"/>
             </w:rPr>
           </w:pPr>
-          <w:hyperlink w:anchor="_Toc186825602" w:history="1">
+          <w:hyperlink w:anchor="_Toc187100610" w:history="1">
             <w:r>
               <w:rPr>
                 <w:rStyle w:val="Hyperlink"/>
@@ -568,7 +568,7 @@
                 <w:noProof/>
                 <w:webHidden/>
               </w:rPr>
-              <w:instrText xml:space="preserve"> PAGEREF _Toc186825602 \h </w:instrText>
+              <w:instrText xml:space="preserve"> PAGEREF _Toc187100610 \h </w:instrText>
             </w:r>
             <w:r>
               <w:rPr>
@@ -613,7 +613,7 @@
               <w:lang w:bidi="bn-IN"/>
             </w:rPr>
           </w:pPr>
-          <w:hyperlink w:anchor="_Toc186825603" w:history="1">
+          <w:hyperlink w:anchor="_Toc187100611" w:history="1">
             <w:r>
               <w:rPr>
                 <w:rStyle w:val="Hyperlink"/>
@@ -640,7 +640,7 @@
                 <w:noProof/>
                 <w:webHidden/>
               </w:rPr>
-              <w:instrText xml:space="preserve"> PAGEREF _Toc186825603 \h </w:instrText>
+              <w:instrText xml:space="preserve"> PAGEREF _Toc187100611 \h </w:instrText>
             </w:r>
             <w:r>
               <w:rPr>
@@ -685,7 +685,7 @@
               <w:lang w:bidi="bn-IN"/>
             </w:rPr>
           </w:pPr>
-          <w:hyperlink w:anchor="_Toc186825604" w:history="1">
+          <w:hyperlink w:anchor="_Toc187100612" w:history="1">
             <w:r>
               <w:rPr>
                 <w:rStyle w:val="Hyperlink"/>
@@ -712,7 +712,7 @@
                 <w:noProof/>
                 <w:webHidden/>
               </w:rPr>
-              <w:instrText xml:space="preserve"> PAGEREF _Toc186825604 \h </w:instrText>
+              <w:instrText xml:space="preserve"> PAGEREF _Toc187100612 \h </w:instrText>
             </w:r>
             <w:r>
               <w:rPr>
@@ -757,7 +757,7 @@
               <w:lang w:bidi="bn-IN"/>
             </w:rPr>
           </w:pPr>
-          <w:hyperlink w:anchor="_Toc186825605" w:history="1">
+          <w:hyperlink w:anchor="_Toc187100613" w:history="1">
             <w:r>
               <w:rPr>
                 <w:rStyle w:val="Hyperlink"/>
@@ -784,7 +784,7 @@
                 <w:noProof/>
                 <w:webHidden/>
               </w:rPr>
-              <w:instrText xml:space="preserve"> PAGEREF _Toc186825605 \h </w:instrText>
+              <w:instrText xml:space="preserve"> PAGEREF _Toc187100613 \h </w:instrText>
             </w:r>
             <w:r>
               <w:rPr>
@@ -829,7 +829,7 @@
               <w:lang w:bidi="bn-IN"/>
             </w:rPr>
           </w:pPr>
-          <w:hyperlink w:anchor="_Toc186825606" w:history="1">
+          <w:hyperlink w:anchor="_Toc187100614" w:history="1">
             <w:r>
               <w:rPr>
                 <w:rStyle w:val="Hyperlink"/>
@@ -856,7 +856,7 @@
                 <w:noProof/>
                 <w:webHidden/>
               </w:rPr>
-              <w:instrText xml:space="preserve"> PAGEREF _Toc186825606 \h </w:instrText>
+              <w:instrText xml:space="preserve"> PAGEREF _Toc187100614 \h </w:instrText>
             </w:r>
             <w:r>
               <w:rPr>
@@ -901,7 +901,7 @@
               <w:lang w:bidi="bn-IN"/>
             </w:rPr>
           </w:pPr>
-          <w:hyperlink w:anchor="_Toc186825607" w:history="1">
+          <w:hyperlink w:anchor="_Toc187100615" w:history="1">
             <w:r>
               <w:rPr>
                 <w:rStyle w:val="Hyperlink"/>
@@ -928,7 +928,7 @@
                 <w:noProof/>
                 <w:webHidden/>
               </w:rPr>
-              <w:instrText xml:space="preserve"> PAGEREF _Toc186825607 \h </w:instrText>
+              <w:instrText xml:space="preserve"> PAGEREF _Toc187100615 \h </w:instrText>
             </w:r>
             <w:r>
               <w:rPr>
@@ -973,7 +973,7 @@
               <w:lang w:bidi="bn-IN"/>
             </w:rPr>
           </w:pPr>
-          <w:hyperlink w:anchor="_Toc186825608" w:history="1">
+          <w:hyperlink w:anchor="_Toc187100616" w:history="1">
             <w:r>
               <w:rPr>
                 <w:rStyle w:val="Hyperlink"/>
@@ -1000,7 +1000,7 @@
                 <w:noProof/>
                 <w:webHidden/>
               </w:rPr>
-              <w:instrText xml:space="preserve"> PAGEREF _Toc186825608 \h </w:instrText>
+              <w:instrText xml:space="preserve"> PAGEREF _Toc187100616 \h </w:instrText>
             </w:r>
             <w:r>
               <w:rPr>
@@ -1045,7 +1045,7 @@
               <w:lang w:bidi="bn-IN"/>
             </w:rPr>
           </w:pPr>
-          <w:hyperlink w:anchor="_Toc186825609" w:history="1">
+          <w:hyperlink w:anchor="_Toc187100617" w:history="1">
             <w:r>
               <w:rPr>
                 <w:rStyle w:val="Hyperlink"/>
@@ -1072,7 +1072,7 @@
                 <w:noProof/>
                 <w:webHidden/>
               </w:rPr>
-              <w:instrText xml:space="preserve"> PAGEREF _Toc186825609 \h </w:instrText>
+              <w:instrText xml:space="preserve"> PAGEREF _Toc187100617 \h </w:instrText>
             </w:r>
             <w:r>
               <w:rPr>
@@ -1117,7 +1117,7 @@
               <w:lang w:bidi="bn-IN"/>
             </w:rPr>
           </w:pPr>
-          <w:hyperlink w:anchor="_Toc186825610" w:history="1">
+          <w:hyperlink w:anchor="_Toc187100618" w:history="1">
             <w:r>
               <w:rPr>
                 <w:rStyle w:val="Hyperlink"/>
@@ -1144,7 +1144,7 @@
                 <w:noProof/>
                 <w:webHidden/>
               </w:rPr>
-              <w:instrText xml:space="preserve"> PAGEREF _Toc186825610 \h </w:instrText>
+              <w:instrText xml:space="preserve"> PAGEREF _Toc187100618 \h </w:instrText>
             </w:r>
             <w:r>
               <w:rPr>
@@ -1189,7 +1189,7 @@
               <w:lang w:bidi="bn-IN"/>
             </w:rPr>
           </w:pPr>
-          <w:hyperlink w:anchor="_Toc186825611" w:history="1">
+          <w:hyperlink w:anchor="_Toc187100619" w:history="1">
             <w:r>
               <w:rPr>
                 <w:rStyle w:val="Hyperlink"/>
@@ -1216,7 +1216,7 @@
                 <w:noProof/>
                 <w:webHidden/>
               </w:rPr>
-              <w:instrText xml:space="preserve"> PAGEREF _Toc186825611 \h </w:instrText>
+              <w:instrText xml:space="preserve"> PAGEREF _Toc187100619 \h </w:instrText>
             </w:r>
             <w:r>
               <w:rPr>
@@ -1261,7 +1261,7 @@
               <w:lang w:bidi="bn-IN"/>
             </w:rPr>
           </w:pPr>
-          <w:hyperlink w:anchor="_Toc186825612" w:history="1">
+          <w:hyperlink w:anchor="_Toc187100620" w:history="1">
             <w:r>
               <w:rPr>
                 <w:rStyle w:val="Hyperlink"/>
@@ -1288,7 +1288,7 @@
                 <w:noProof/>
                 <w:webHidden/>
               </w:rPr>
-              <w:instrText xml:space="preserve"> PAGEREF _Toc186825612 \h </w:instrText>
+              <w:instrText xml:space="preserve"> PAGEREF _Toc187100620 \h </w:instrText>
             </w:r>
             <w:r>
               <w:rPr>
@@ -1333,7 +1333,7 @@
               <w:lang w:bidi="bn-IN"/>
             </w:rPr>
           </w:pPr>
-          <w:hyperlink w:anchor="_Toc186825613" w:history="1">
+          <w:hyperlink w:anchor="_Toc187100621" w:history="1">
             <w:r>
               <w:rPr>
                 <w:rStyle w:val="Hyperlink"/>
@@ -1360,7 +1360,7 @@
                 <w:noProof/>
                 <w:webHidden/>
               </w:rPr>
-              <w:instrText xml:space="preserve"> PAGEREF _Toc186825613 \h </w:instrText>
+              <w:instrText xml:space="preserve"> PAGEREF _Toc187100621 \h </w:instrText>
             </w:r>
             <w:r>
               <w:rPr>
@@ -1405,7 +1405,7 @@
               <w:lang w:bidi="bn-IN"/>
             </w:rPr>
           </w:pPr>
-          <w:hyperlink w:anchor="_Toc186825614" w:history="1">
+          <w:hyperlink w:anchor="_Toc187100622" w:history="1">
             <w:r>
               <w:rPr>
                 <w:rStyle w:val="Hyperlink"/>
@@ -1432,7 +1432,7 @@
                 <w:noProof/>
                 <w:webHidden/>
               </w:rPr>
-              <w:instrText xml:space="preserve"> PAGEREF _Toc186825614 \h </w:instrText>
+              <w:instrText xml:space="preserve"> PAGEREF _Toc187100622 \h </w:instrText>
             </w:r>
             <w:r>
               <w:rPr>
@@ -1477,7 +1477,7 @@
               <w:lang w:bidi="bn-IN"/>
             </w:rPr>
           </w:pPr>
-          <w:hyperlink w:anchor="_Toc186825615" w:history="1">
+          <w:hyperlink w:anchor="_Toc187100623" w:history="1">
             <w:r>
               <w:rPr>
                 <w:rStyle w:val="Hyperlink"/>
@@ -1504,7 +1504,7 @@
                 <w:noProof/>
                 <w:webHidden/>
               </w:rPr>
-              <w:instrText xml:space="preserve"> PAGEREF _Toc186825615 \h </w:instrText>
+              <w:instrText xml:space="preserve"> PAGEREF _Toc187100623 \h </w:instrText>
             </w:r>
             <w:r>
               <w:rPr>
@@ -1549,7 +1549,7 @@
               <w:lang w:bidi="bn-IN"/>
             </w:rPr>
           </w:pPr>
-          <w:hyperlink w:anchor="_Toc186825616" w:history="1">
+          <w:hyperlink w:anchor="_Toc187100624" w:history="1">
             <w:r>
               <w:rPr>
                 <w:rStyle w:val="Hyperlink"/>
@@ -1576,7 +1576,7 @@
                 <w:noProof/>
                 <w:webHidden/>
               </w:rPr>
-              <w:instrText xml:space="preserve"> PAGEREF _Toc186825616 \h </w:instrText>
+              <w:instrText xml:space="preserve"> PAGEREF _Toc187100624 \h </w:instrText>
             </w:r>
             <w:r>
               <w:rPr>
@@ -1621,13 +1621,13 @@
               <w:lang w:bidi="bn-IN"/>
             </w:rPr>
           </w:pPr>
-          <w:hyperlink w:anchor="_Toc186825617" w:history="1">
+          <w:hyperlink w:anchor="_Toc187100625" w:history="1">
             <w:r>
               <w:rPr>
                 <w:rStyle w:val="Hyperlink"/>
                 <w:noProof/>
               </w:rPr>
-              <w:t>1.11 R Session</w:t>
+              <w:t>1.11 Data Sets in R and save R Session</w:t>
             </w:r>
             <w:r>
               <w:rPr>
@@ -1648,7 +1648,7 @@
                 <w:noProof/>
                 <w:webHidden/>
               </w:rPr>
-              <w:instrText xml:space="preserve"> PAGEREF _Toc186825617 \h </w:instrText>
+              <w:instrText xml:space="preserve"> PAGEREF _Toc187100625 \h </w:instrText>
             </w:r>
             <w:r>
               <w:rPr>
@@ -1669,6 +1669,510 @@
                 <w:webHidden/>
               </w:rPr>
               <w:t>7</w:t>
+            </w:r>
+            <w:r>
+              <w:rPr>
+                <w:noProof/>
+                <w:webHidden/>
+              </w:rPr>
+              <w:fldChar w:fldCharType="end"/>
+            </w:r>
+          </w:hyperlink>
+        </w:p>
+        <w:p>
+          <w:pPr>
+            <w:pStyle w:val="TOC2"/>
+            <w:tabs>
+              <w:tab w:val="right" w:leader="dot" w:pos="9016"/>
+            </w:tabs>
+            <w:rPr>
+              <w:rFonts w:asciiTheme="minorHAnsi" w:eastAsiaTheme="minorEastAsia" w:hAnsiTheme="minorHAnsi"/>
+              <w:noProof/>
+              <w:sz w:val="22"/>
+              <w:szCs w:val="28"/>
+              <w:lang w:bidi="bn-IN"/>
+            </w:rPr>
+          </w:pPr>
+          <w:hyperlink w:anchor="_Toc187100626" w:history="1">
+            <w:r>
+              <w:rPr>
+                <w:rStyle w:val="Hyperlink"/>
+                <w:noProof/>
+              </w:rPr>
+              <w:t>1.12 Installing new R Libraries</w:t>
+            </w:r>
+            <w:r>
+              <w:rPr>
+                <w:noProof/>
+                <w:webHidden/>
+              </w:rPr>
+              <w:tab/>
+            </w:r>
+            <w:r>
+              <w:rPr>
+                <w:noProof/>
+                <w:webHidden/>
+              </w:rPr>
+              <w:fldChar w:fldCharType="begin"/>
+            </w:r>
+            <w:r>
+              <w:rPr>
+                <w:noProof/>
+                <w:webHidden/>
+              </w:rPr>
+              <w:instrText xml:space="preserve"> PAGEREF _Toc187100626 \h </w:instrText>
+            </w:r>
+            <w:r>
+              <w:rPr>
+                <w:noProof/>
+                <w:webHidden/>
+              </w:rPr>
+            </w:r>
+            <w:r>
+              <w:rPr>
+                <w:noProof/>
+                <w:webHidden/>
+              </w:rPr>
+              <w:fldChar w:fldCharType="separate"/>
+            </w:r>
+            <w:r>
+              <w:rPr>
+                <w:noProof/>
+                <w:webHidden/>
+              </w:rPr>
+              <w:t>8</w:t>
+            </w:r>
+            <w:r>
+              <w:rPr>
+                <w:noProof/>
+                <w:webHidden/>
+              </w:rPr>
+              <w:fldChar w:fldCharType="end"/>
+            </w:r>
+          </w:hyperlink>
+        </w:p>
+        <w:p>
+          <w:pPr>
+            <w:pStyle w:val="TOC1"/>
+            <w:tabs>
+              <w:tab w:val="right" w:leader="dot" w:pos="9016"/>
+            </w:tabs>
+            <w:rPr>
+              <w:rFonts w:asciiTheme="minorHAnsi" w:eastAsiaTheme="minorEastAsia" w:hAnsiTheme="minorHAnsi"/>
+              <w:noProof/>
+              <w:sz w:val="22"/>
+              <w:szCs w:val="28"/>
+              <w:lang w:bidi="bn-IN"/>
+            </w:rPr>
+          </w:pPr>
+          <w:hyperlink w:anchor="_Toc187100627" w:history="1">
+            <w:r>
+              <w:rPr>
+                <w:rStyle w:val="Hyperlink"/>
+                <w:noProof/>
+              </w:rPr>
+              <w:t>Chapter 2 Objects in R</w:t>
+            </w:r>
+            <w:r>
+              <w:rPr>
+                <w:noProof/>
+                <w:webHidden/>
+              </w:rPr>
+              <w:tab/>
+            </w:r>
+            <w:r>
+              <w:rPr>
+                <w:noProof/>
+                <w:webHidden/>
+              </w:rPr>
+              <w:fldChar w:fldCharType="begin"/>
+            </w:r>
+            <w:r>
+              <w:rPr>
+                <w:noProof/>
+                <w:webHidden/>
+              </w:rPr>
+              <w:instrText xml:space="preserve"> PAGEREF _Toc187100627 \h </w:instrText>
+            </w:r>
+            <w:r>
+              <w:rPr>
+                <w:noProof/>
+                <w:webHidden/>
+              </w:rPr>
+            </w:r>
+            <w:r>
+              <w:rPr>
+                <w:noProof/>
+                <w:webHidden/>
+              </w:rPr>
+              <w:fldChar w:fldCharType="separate"/>
+            </w:r>
+            <w:r>
+              <w:rPr>
+                <w:noProof/>
+                <w:webHidden/>
+              </w:rPr>
+              <w:t>9</w:t>
+            </w:r>
+            <w:r>
+              <w:rPr>
+                <w:noProof/>
+                <w:webHidden/>
+              </w:rPr>
+              <w:fldChar w:fldCharType="end"/>
+            </w:r>
+          </w:hyperlink>
+        </w:p>
+        <w:p>
+          <w:pPr>
+            <w:pStyle w:val="TOC2"/>
+            <w:tabs>
+              <w:tab w:val="right" w:leader="dot" w:pos="9016"/>
+            </w:tabs>
+            <w:rPr>
+              <w:rFonts w:asciiTheme="minorHAnsi" w:eastAsiaTheme="minorEastAsia" w:hAnsiTheme="minorHAnsi"/>
+              <w:noProof/>
+              <w:sz w:val="22"/>
+              <w:szCs w:val="28"/>
+              <w:lang w:bidi="bn-IN"/>
+            </w:rPr>
+          </w:pPr>
+          <w:hyperlink w:anchor="_Toc187100628" w:history="1">
+            <w:r>
+              <w:rPr>
+                <w:rStyle w:val="Hyperlink"/>
+                <w:noProof/>
+              </w:rPr>
+              <w:t>2.1 Types of R Objects</w:t>
+            </w:r>
+            <w:r>
+              <w:rPr>
+                <w:noProof/>
+                <w:webHidden/>
+              </w:rPr>
+              <w:tab/>
+            </w:r>
+            <w:r>
+              <w:rPr>
+                <w:noProof/>
+                <w:webHidden/>
+              </w:rPr>
+              <w:fldChar w:fldCharType="begin"/>
+            </w:r>
+            <w:r>
+              <w:rPr>
+                <w:noProof/>
+                <w:webHidden/>
+              </w:rPr>
+              <w:instrText xml:space="preserve"> PAGEREF _Toc187100628 \h </w:instrText>
+            </w:r>
+            <w:r>
+              <w:rPr>
+                <w:noProof/>
+                <w:webHidden/>
+              </w:rPr>
+            </w:r>
+            <w:r>
+              <w:rPr>
+                <w:noProof/>
+                <w:webHidden/>
+              </w:rPr>
+              <w:fldChar w:fldCharType="separate"/>
+            </w:r>
+            <w:r>
+              <w:rPr>
+                <w:noProof/>
+                <w:webHidden/>
+              </w:rPr>
+              <w:t>9</w:t>
+            </w:r>
+            <w:r>
+              <w:rPr>
+                <w:noProof/>
+                <w:webHidden/>
+              </w:rPr>
+              <w:fldChar w:fldCharType="end"/>
+            </w:r>
+          </w:hyperlink>
+        </w:p>
+        <w:p>
+          <w:pPr>
+            <w:pStyle w:val="TOC2"/>
+            <w:tabs>
+              <w:tab w:val="right" w:leader="dot" w:pos="9016"/>
+            </w:tabs>
+            <w:rPr>
+              <w:rFonts w:asciiTheme="minorHAnsi" w:eastAsiaTheme="minorEastAsia" w:hAnsiTheme="minorHAnsi"/>
+              <w:noProof/>
+              <w:sz w:val="22"/>
+              <w:szCs w:val="28"/>
+              <w:lang w:bidi="bn-IN"/>
+            </w:rPr>
+          </w:pPr>
+          <w:hyperlink w:anchor="_Toc187100629" w:history="1">
+            <w:r>
+              <w:rPr>
+                <w:rStyle w:val="Hyperlink"/>
+                <w:noProof/>
+              </w:rPr>
+              <w:t>2.2 Attributes of R Objects</w:t>
+            </w:r>
+            <w:r>
+              <w:rPr>
+                <w:noProof/>
+                <w:webHidden/>
+              </w:rPr>
+              <w:tab/>
+            </w:r>
+            <w:r>
+              <w:rPr>
+                <w:noProof/>
+                <w:webHidden/>
+              </w:rPr>
+              <w:fldChar w:fldCharType="begin"/>
+            </w:r>
+            <w:r>
+              <w:rPr>
+                <w:noProof/>
+                <w:webHidden/>
+              </w:rPr>
+              <w:instrText xml:space="preserve"> PAGEREF _Toc187100629 \h </w:instrText>
+            </w:r>
+            <w:r>
+              <w:rPr>
+                <w:noProof/>
+                <w:webHidden/>
+              </w:rPr>
+            </w:r>
+            <w:r>
+              <w:rPr>
+                <w:noProof/>
+                <w:webHidden/>
+              </w:rPr>
+              <w:fldChar w:fldCharType="separate"/>
+            </w:r>
+            <w:r>
+              <w:rPr>
+                <w:noProof/>
+                <w:webHidden/>
+              </w:rPr>
+              <w:t>10</w:t>
+            </w:r>
+            <w:r>
+              <w:rPr>
+                <w:noProof/>
+                <w:webHidden/>
+              </w:rPr>
+              <w:fldChar w:fldCharType="end"/>
+            </w:r>
+          </w:hyperlink>
+        </w:p>
+        <w:p>
+          <w:pPr>
+            <w:pStyle w:val="TOC3"/>
+            <w:tabs>
+              <w:tab w:val="right" w:leader="dot" w:pos="9016"/>
+            </w:tabs>
+            <w:rPr>
+              <w:rFonts w:asciiTheme="minorHAnsi" w:eastAsiaTheme="minorEastAsia" w:hAnsiTheme="minorHAnsi"/>
+              <w:noProof/>
+              <w:sz w:val="22"/>
+              <w:szCs w:val="28"/>
+              <w:lang w:bidi="bn-IN"/>
+            </w:rPr>
+          </w:pPr>
+          <w:hyperlink w:anchor="_Toc187100630" w:history="1">
+            <w:r>
+              <w:rPr>
+                <w:rStyle w:val="Hyperlink"/>
+                <w:noProof/>
+              </w:rPr>
+              <w:t>2.2.1 Basic Attributes</w:t>
+            </w:r>
+            <w:r>
+              <w:rPr>
+                <w:noProof/>
+                <w:webHidden/>
+              </w:rPr>
+              <w:tab/>
+            </w:r>
+            <w:r>
+              <w:rPr>
+                <w:noProof/>
+                <w:webHidden/>
+              </w:rPr>
+              <w:fldChar w:fldCharType="begin"/>
+            </w:r>
+            <w:r>
+              <w:rPr>
+                <w:noProof/>
+                <w:webHidden/>
+              </w:rPr>
+              <w:instrText xml:space="preserve"> PAGEREF _Toc187100630 \h </w:instrText>
+            </w:r>
+            <w:r>
+              <w:rPr>
+                <w:noProof/>
+                <w:webHidden/>
+              </w:rPr>
+            </w:r>
+            <w:r>
+              <w:rPr>
+                <w:noProof/>
+                <w:webHidden/>
+              </w:rPr>
+              <w:fldChar w:fldCharType="separate"/>
+            </w:r>
+            <w:r>
+              <w:rPr>
+                <w:noProof/>
+                <w:webHidden/>
+              </w:rPr>
+              <w:t>10</w:t>
+            </w:r>
+            <w:r>
+              <w:rPr>
+                <w:noProof/>
+                <w:webHidden/>
+              </w:rPr>
+              <w:fldChar w:fldCharType="end"/>
+            </w:r>
+          </w:hyperlink>
+        </w:p>
+        <w:p>
+          <w:pPr>
+            <w:pStyle w:val="TOC3"/>
+            <w:tabs>
+              <w:tab w:val="right" w:leader="dot" w:pos="9016"/>
+            </w:tabs>
+            <w:rPr>
+              <w:rFonts w:asciiTheme="minorHAnsi" w:eastAsiaTheme="minorEastAsia" w:hAnsiTheme="minorHAnsi"/>
+              <w:noProof/>
+              <w:sz w:val="22"/>
+              <w:szCs w:val="28"/>
+              <w:lang w:bidi="bn-IN"/>
+            </w:rPr>
+          </w:pPr>
+          <w:hyperlink w:anchor="_Toc187100631" w:history="1">
+            <w:r>
+              <w:rPr>
+                <w:rStyle w:val="Hyperlink"/>
+                <w:noProof/>
+              </w:rPr>
+              <w:t>2.2.2 Other Attributes, dimension</w:t>
+            </w:r>
+            <w:r>
+              <w:rPr>
+                <w:noProof/>
+                <w:webHidden/>
+              </w:rPr>
+              <w:tab/>
+            </w:r>
+            <w:r>
+              <w:rPr>
+                <w:noProof/>
+                <w:webHidden/>
+              </w:rPr>
+              <w:fldChar w:fldCharType="begin"/>
+            </w:r>
+            <w:r>
+              <w:rPr>
+                <w:noProof/>
+                <w:webHidden/>
+              </w:rPr>
+              <w:instrText xml:space="preserve"> PAGEREF _Toc187100631 \h </w:instrText>
+            </w:r>
+            <w:r>
+              <w:rPr>
+                <w:noProof/>
+                <w:webHidden/>
+              </w:rPr>
+            </w:r>
+            <w:r>
+              <w:rPr>
+                <w:noProof/>
+                <w:webHidden/>
+              </w:rPr>
+              <w:fldChar w:fldCharType="separate"/>
+            </w:r>
+            <w:r>
+              <w:rPr>
+                <w:noProof/>
+                <w:webHidden/>
+              </w:rPr>
+              <w:t>10</w:t>
+            </w:r>
+            <w:r>
+              <w:rPr>
+                <w:noProof/>
+                <w:webHidden/>
+              </w:rPr>
+              <w:fldChar w:fldCharType="end"/>
+            </w:r>
+          </w:hyperlink>
+        </w:p>
+        <w:p>
+          <w:pPr>
+            <w:pStyle w:val="TOC2"/>
+            <w:tabs>
+              <w:tab w:val="right" w:leader="dot" w:pos="9016"/>
+            </w:tabs>
+            <w:rPr>
+              <w:rFonts w:asciiTheme="minorHAnsi" w:eastAsiaTheme="minorEastAsia" w:hAnsiTheme="minorHAnsi"/>
+              <w:noProof/>
+              <w:sz w:val="22"/>
+              <w:szCs w:val="28"/>
+              <w:lang w:bidi="bn-IN"/>
+            </w:rPr>
+          </w:pPr>
+          <w:hyperlink w:anchor="_Toc187100632" w:history="1">
+            <w:r>
+              <w:rPr>
+                <w:rStyle w:val="Hyperlink"/>
+                <w:noProof/>
+              </w:rPr>
+              <w:t>2.3 Creating and Accessing Objects</w:t>
+            </w:r>
+            <w:r>
+              <w:rPr>
+                <w:noProof/>
+                <w:webHidden/>
+              </w:rPr>
+              <w:tab/>
+            </w:r>
+            <w:r>
+              <w:rPr>
+                <w:noProof/>
+                <w:webHidden/>
+              </w:rPr>
+              <w:fldChar w:fldCharType="begin"/>
+            </w:r>
+            <w:r>
+              <w:rPr>
+                <w:noProof/>
+                <w:webHidden/>
+              </w:rPr>
+              <w:instrText xml:space="preserve"> PAGEREF _Toc187100632 \h </w:instrText>
+            </w:r>
+            <w:r>
+              <w:rPr>
+                <w:noProof/>
+                <w:webHidden/>
+              </w:rPr>
+            </w:r>
+            <w:r>
+              <w:rPr>
+                <w:noProof/>
+                <w:webHidden/>
+              </w:rPr>
+              <w:fldChar w:fldCharType="separate"/>
+            </w:r>
+            <w:r>
+              <w:rPr>
+                <w:noProof/>
+                <w:webHidden/>
+              </w:rPr>
+              <w:t>10</w:t>
             </w:r>
             <w:r>
               <w:rPr>
@@ -1700,7 +2204,7 @@
       <w:pPr>
         <w:pStyle w:val="Heading1"/>
       </w:pPr>
-      <w:bookmarkStart w:id="0" w:name="_Toc186825598"/>
+      <w:bookmarkStart w:id="0" w:name="_Toc187100606"/>
       <w:r>
         <w:lastRenderedPageBreak/>
         <w:t>Chapter 1 Introduction to R Software</w:t>
@@ -1711,7 +2215,7 @@
       <w:pPr>
         <w:pStyle w:val="Heading2"/>
       </w:pPr>
-      <w:bookmarkStart w:id="1" w:name="_Toc186825599"/>
+      <w:bookmarkStart w:id="1" w:name="_Toc187100607"/>
       <w:r>
         <w:t>1.1 Obtaining R and RStudio</w:t>
       </w:r>
@@ -1751,7 +2255,7 @@
       <w:pPr>
         <w:pStyle w:val="Heading2"/>
       </w:pPr>
-      <w:bookmarkStart w:id="2" w:name="_Toc186825600"/>
+      <w:bookmarkStart w:id="2" w:name="_Toc187100608"/>
       <w:r>
         <w:t>1.2 RStudio Interface</w:t>
       </w:r>
@@ -1927,7 +2431,7 @@
       <w:pPr>
         <w:pStyle w:val="Heading3"/>
       </w:pPr>
-      <w:bookmarkStart w:id="3" w:name="_Toc186825601"/>
+      <w:bookmarkStart w:id="3" w:name="_Toc187100609"/>
       <w:r>
         <w:t>1.3</w:t>
       </w:r>
@@ -2025,7 +2529,7 @@
       <w:pPr>
         <w:pStyle w:val="Heading3"/>
       </w:pPr>
-      <w:bookmarkStart w:id="4" w:name="_Toc186825602"/>
+      <w:bookmarkStart w:id="4" w:name="_Toc187100610"/>
       <w:r>
         <w:t>1.3.2 Editor</w:t>
       </w:r>
@@ -2048,7 +2552,7 @@
       <w:pPr>
         <w:pStyle w:val="Heading3"/>
       </w:pPr>
-      <w:bookmarkStart w:id="5" w:name="_Toc186825603"/>
+      <w:bookmarkStart w:id="5" w:name="_Toc187100611"/>
       <w:r>
         <w:t>1.3.3 Workspace, History</w:t>
       </w:r>
@@ -2107,7 +2611,7 @@
       <w:pPr>
         <w:pStyle w:val="Heading3"/>
       </w:pPr>
-      <w:bookmarkStart w:id="6" w:name="_Toc186825604"/>
+      <w:bookmarkStart w:id="6" w:name="_Toc187100612"/>
       <w:r>
         <w:t>1.3.4 File, Plots, Packages, Help</w:t>
       </w:r>
@@ -2402,7 +2906,7 @@
       <w:pPr>
         <w:pStyle w:val="Heading2"/>
       </w:pPr>
-      <w:bookmarkStart w:id="7" w:name="_Toc186825605"/>
+      <w:bookmarkStart w:id="7" w:name="_Toc187100613"/>
       <w:r>
         <w:t>1.4 Starting out – setting a working directory</w:t>
       </w:r>
@@ -2641,7 +3145,7 @@
       <w:pPr>
         <w:pStyle w:val="Heading2"/>
       </w:pPr>
-      <w:bookmarkStart w:id="8" w:name="_Toc186825606"/>
+      <w:bookmarkStart w:id="8" w:name="_Toc187100614"/>
       <w:r>
         <w:t>1.5 R as a big calculator</w:t>
       </w:r>
@@ -2736,7 +3240,7 @@
       <w:pPr>
         <w:pStyle w:val="Heading2"/>
       </w:pPr>
-      <w:bookmarkStart w:id="9" w:name="_Toc186825607"/>
+      <w:bookmarkStart w:id="9" w:name="_Toc187100615"/>
       <w:r>
         <w:t>1.6 A few important points on R</w:t>
       </w:r>
@@ -2833,7 +3337,7 @@
       <w:pPr>
         <w:pStyle w:val="Heading2"/>
       </w:pPr>
-      <w:bookmarkStart w:id="10" w:name="_Toc186825608"/>
+      <w:bookmarkStart w:id="10" w:name="_Toc187100616"/>
       <w:r>
         <w:lastRenderedPageBreak/>
         <w:t>1.7 Operators in R</w:t>
@@ -2946,7 +3450,7 @@
       <w:pPr>
         <w:pStyle w:val="Heading3"/>
       </w:pPr>
-      <w:bookmarkStart w:id="11" w:name="_Toc186825609"/>
+      <w:bookmarkStart w:id="11" w:name="_Toc187100617"/>
       <w:r>
         <w:t>1.7.1 Arithmetic Operators</w:t>
       </w:r>
@@ -3039,7 +3543,7 @@
       <w:pPr>
         <w:pStyle w:val="Heading3"/>
       </w:pPr>
-      <w:bookmarkStart w:id="12" w:name="_Toc186825610"/>
+      <w:bookmarkStart w:id="12" w:name="_Toc187100618"/>
       <w:r>
         <w:t>1.7.2 Logical Operators</w:t>
       </w:r>
@@ -3141,7 +3645,7 @@
       <w:pPr>
         <w:pStyle w:val="Heading3"/>
       </w:pPr>
-      <w:bookmarkStart w:id="13" w:name="_Toc186825611"/>
+      <w:bookmarkStart w:id="13" w:name="_Toc187100619"/>
       <w:r>
         <w:t>1.7.3 Relational Operators</w:t>
       </w:r>
@@ -3244,7 +3748,7 @@
       <w:pPr>
         <w:pStyle w:val="Heading3"/>
       </w:pPr>
-      <w:bookmarkStart w:id="14" w:name="_Toc186825612"/>
+      <w:bookmarkStart w:id="14" w:name="_Toc187100620"/>
       <w:r>
         <w:lastRenderedPageBreak/>
         <w:t>1.7.4 Assignment Operators</w:t>
@@ -3349,7 +3853,7 @@
       <w:pPr>
         <w:pStyle w:val="Heading3"/>
       </w:pPr>
-      <w:bookmarkStart w:id="15" w:name="_Toc186825613"/>
+      <w:bookmarkStart w:id="15" w:name="_Toc187100621"/>
       <w:r>
         <w:t>1.7.5 Miscellaneous Operators</w:t>
       </w:r>
@@ -3522,7 +4026,7 @@
       <w:pPr>
         <w:pStyle w:val="Heading2"/>
       </w:pPr>
-      <w:bookmarkStart w:id="16" w:name="_Toc186825614"/>
+      <w:bookmarkStart w:id="16" w:name="_Toc187100622"/>
       <w:r>
         <w:t>1.8 Variables in R programming</w:t>
       </w:r>
@@ -3702,7 +4206,7 @@
       <w:pPr>
         <w:pStyle w:val="Heading2"/>
       </w:pPr>
-      <w:bookmarkStart w:id="17" w:name="_Toc186825615"/>
+      <w:bookmarkStart w:id="17" w:name="_Toc187100623"/>
       <w:r>
         <w:t>1.9 Data Types in R Programming</w:t>
       </w:r>
@@ -3891,7 +4395,7 @@
       <w:pPr>
         <w:pStyle w:val="Heading2"/>
       </w:pPr>
-      <w:bookmarkStart w:id="18" w:name="_Toc186825616"/>
+      <w:bookmarkStart w:id="18" w:name="_Toc187100624"/>
       <w:r>
         <w:t xml:space="preserve">1.10 Useful Functions in R e.g. </w:t>
       </w:r>
@@ -4001,7 +4505,7 @@
       <w:pPr>
         <w:pStyle w:val="Heading2"/>
       </w:pPr>
-      <w:bookmarkStart w:id="19" w:name="_Toc186825617"/>
+      <w:bookmarkStart w:id="19" w:name="_Toc187100625"/>
       <w:r>
         <w:t xml:space="preserve">1.11 </w:t>
       </w:r>
@@ -4380,9 +4884,11 @@
       <w:pPr>
         <w:pStyle w:val="Heading2"/>
       </w:pPr>
+      <w:bookmarkStart w:id="20" w:name="_Toc187100626"/>
       <w:r>
         <w:t>1.12 Installing new R Libraries</w:t>
       </w:r>
+      <w:bookmarkEnd w:id="20"/>
     </w:p>
     <w:p>
       <w:pPr>
@@ -4396,19 +4902,7 @@
           <w:rPr>
             <w:rStyle w:val="Hyperlink"/>
           </w:rPr>
-          <w:t>R Programming</w:t>
-        </w:r>
-        <w:r>
-          <w:rPr>
-            <w:rStyle w:val="Hyperlink"/>
-          </w:rPr>
-          <w:t xml:space="preserve"> </w:t>
-        </w:r>
-        <w:r>
-          <w:rPr>
-            <w:rStyle w:val="Hyperlink"/>
-          </w:rPr>
-          <w:t>language</w:t>
+          <w:t>R Programming language</w:t>
         </w:r>
       </w:hyperlink>
       <w:r>
@@ -4519,10 +5013,7 @@
             </w:r>
             <w:proofErr w:type="spellEnd"/>
             <w:r>
-              <w:t xml:space="preserve">) </w:t>
-            </w:r>
-            <w:r>
-              <w:t xml:space="preserve"># e.g. </w:t>
+              <w:t xml:space="preserve">) # e.g. </w:t>
             </w:r>
             <w:proofErr w:type="spellStart"/>
             <w:r>
@@ -4717,10 +5208,12 @@
       <w:pPr>
         <w:pStyle w:val="Heading1"/>
       </w:pPr>
+      <w:bookmarkStart w:id="21" w:name="_Toc187100627"/>
       <w:r>
         <w:lastRenderedPageBreak/>
         <w:t>Chapter 2 Objects in R</w:t>
       </w:r>
+      <w:bookmarkEnd w:id="21"/>
     </w:p>
     <w:p/>
     <w:p>
@@ -4836,9 +5329,11 @@
       <w:pPr>
         <w:pStyle w:val="Heading2"/>
       </w:pPr>
+      <w:bookmarkStart w:id="22" w:name="_Toc187100628"/>
       <w:r>
         <w:t>2.1 Types of R Objects</w:t>
       </w:r>
+      <w:bookmarkEnd w:id="22"/>
     </w:p>
     <w:p>
       <w:r>
@@ -5233,15 +5728,15 @@
           </w:tcPr>
           <w:p>
             <w:r>
-              <w:t>df1 = as.</w:t>
+              <w:t xml:space="preserve">df1 = </w:t>
+            </w:r>
+            <w:proofErr w:type="spellStart"/>
+            <w:r>
+              <w:t>as.</w:t>
             </w:r>
             <w:proofErr w:type="gramStart"/>
             <w:r>
-              <w:t>data.</w:t>
-            </w:r>
-            <w:proofErr w:type="spellStart"/>
-            <w:r>
-              <w:t>frame</w:t>
+              <w:t>data.frame</w:t>
             </w:r>
             <w:proofErr w:type="spellEnd"/>
             <w:proofErr w:type="gramEnd"/>
@@ -5384,18 +5879,22 @@
       <w:pPr>
         <w:pStyle w:val="Heading2"/>
       </w:pPr>
+      <w:bookmarkStart w:id="23" w:name="_Toc187100629"/>
       <w:r>
         <w:lastRenderedPageBreak/>
         <w:t>2.2 Attributes of R Objects</w:t>
       </w:r>
+      <w:bookmarkEnd w:id="23"/>
     </w:p>
     <w:p>
       <w:pPr>
         <w:pStyle w:val="Heading3"/>
       </w:pPr>
+      <w:bookmarkStart w:id="24" w:name="_Toc187100630"/>
       <w:r>
         <w:t>2.2.1 Basic Attributes</w:t>
       </w:r>
+      <w:bookmarkEnd w:id="24"/>
     </w:p>
     <w:p>
       <w:r>
@@ -5595,9 +6094,11 @@
       <w:pPr>
         <w:pStyle w:val="Heading3"/>
       </w:pPr>
+      <w:bookmarkStart w:id="25" w:name="_Toc187100631"/>
       <w:r>
         <w:t>2.2.2 Other Attributes, dimension</w:t>
       </w:r>
+      <w:bookmarkEnd w:id="25"/>
     </w:p>
     <w:tbl>
       <w:tblPr>
@@ -5713,9 +6214,11 @@
       <w:pPr>
         <w:pStyle w:val="Heading2"/>
       </w:pPr>
+      <w:bookmarkStart w:id="26" w:name="_Toc187100632"/>
       <w:r>
         <w:t>2.3 Creating and Accessing Objects</w:t>
       </w:r>
+      <w:bookmarkEnd w:id="26"/>
     </w:p>
     <w:p/>
     <w:sectPr>
@@ -7824,6 +8327,7 @@
   <w:style w:type="character" w:default="1" w:styleId="DefaultParagraphFont">
     <w:name w:val="Default Paragraph Font"/>
     <w:uiPriority w:val="1"/>
+    <w:semiHidden/>
     <w:unhideWhenUsed/>
   </w:style>
   <w:style w:type="table" w:default="1" w:styleId="TableNormal">

</xml_diff>